<commit_message>
Map disabled but working...
</commit_message>
<xml_diff>
--- a/TIS/non-site-files/TIS SitePlan.docx
+++ b/TIS/non-site-files/TIS SitePlan.docx
@@ -3137,10 +3137,7 @@
         </w:tabs>
       </w:pPr>
       <w:r>
-        <w:t>Temple Grounds:</w:t>
-      </w:r>
-      <w:r>
-        <w:t xml:space="preserve"> </w:t>
+        <w:t xml:space="preserve">Temple Grounds: </w:t>
       </w:r>
       <w:hyperlink r:id="rId24" w:history="1">
         <w:r>
@@ -3240,10 +3237,7 @@
         </w:tabs>
       </w:pPr>
       <w:r>
-        <w:t>Celestial Room</w:t>
-      </w:r>
-      <w:r>
-        <w:t xml:space="preserve">: </w:t>
+        <w:t xml:space="preserve">Celestial Room: </w:t>
       </w:r>
       <w:hyperlink r:id="rId28" w:history="1">
         <w:r>
@@ -3262,10 +3256,7 @@
         </w:tabs>
       </w:pPr>
       <w:r>
-        <w:t>Baptistry</w:t>
-      </w:r>
-      <w:r>
-        <w:t xml:space="preserve">: </w:t>
+        <w:t xml:space="preserve">Baptistry: </w:t>
       </w:r>
       <w:hyperlink r:id="rId29" w:history="1">
         <w:r>
@@ -3283,10 +3274,7 @@
         </w:tabs>
       </w:pPr>
       <w:r>
-        <w:t>Sealing</w:t>
-      </w:r>
-      <w:r>
-        <w:t xml:space="preserve">: </w:t>
+        <w:t xml:space="preserve">Sealing: </w:t>
       </w:r>
       <w:hyperlink r:id="rId30" w:history="1">
         <w:r>
@@ -3400,19 +3388,7 @@
           <w:rPr>
             <w:rStyle w:val="Hyperlink"/>
           </w:rPr>
-          <w:t>https://i.pinimg.com/orig</w:t>
-        </w:r>
-        <w:r>
-          <w:rPr>
-            <w:rStyle w:val="Hyperlink"/>
-          </w:rPr>
-          <w:t>i</w:t>
-        </w:r>
-        <w:r>
-          <w:rPr>
-            <w:rStyle w:val="Hyperlink"/>
-          </w:rPr>
-          <w:t>nals/bf/8b/4f/bf8b4fb66b323724e1dac0f533e15bd7.jpg</w:t>
+          <w:t>https://i.pinimg.com/originals/bf/8b/4f/bf8b4fb66b323724e1dac0f533e15bd7.jpg</w:t>
         </w:r>
       </w:hyperlink>
     </w:p>
@@ -3452,10 +3428,7 @@
         </w:tabs>
       </w:pPr>
       <w:r>
-        <w:t>Celestial Room</w:t>
-      </w:r>
-      <w:r>
-        <w:t xml:space="preserve">: </w:t>
+        <w:t xml:space="preserve">Celestial Room: </w:t>
       </w:r>
       <w:hyperlink r:id="rId37" w:history="1">
         <w:r>
@@ -3483,10 +3456,7 @@
         </w:rPr>
       </w:pPr>
       <w:r>
-        <w:t>Baptistry</w:t>
-      </w:r>
-      <w:r>
-        <w:t xml:space="preserve">: </w:t>
+        <w:t xml:space="preserve">Baptistry: </w:t>
       </w:r>
       <w:hyperlink r:id="rId38" w:history="1">
         <w:r>
@@ -3637,19 +3607,7 @@
           <w:rPr>
             <w:rStyle w:val="Hyperlink"/>
           </w:rPr>
-          <w:t>https://assets.simpleviewinc.com/simpleview/image/fetch/c_fill,h_553,q_75,w_1105/https://assets.simpleviewinc.com/simpleview/image/upload/crm/omaha/mo</w:t>
-        </w:r>
-        <w:r>
-          <w:rPr>
-            <w:rStyle w:val="Hyperlink"/>
-          </w:rPr>
-          <w:t>r</w:t>
-        </w:r>
-        <w:r>
-          <w:rPr>
-            <w:rStyle w:val="Hyperlink"/>
-          </w:rPr>
-          <w:t>montrail_int0_3db80357-5056-a36a-09c6d28d2b709c03.jpg</w:t>
+          <w:t>https://assets.simpleviewinc.com/simpleview/image/fetch/c_fill,h_553,q_75,w_1105/https://assets.simpleviewinc.com/simpleview/image/upload/crm/omaha/mormontrail_int0_3db80357-5056-a36a-09c6d28d2b709c03.jpg</w:t>
         </w:r>
       </w:hyperlink>
     </w:p>
@@ -3932,146 +3890,152 @@
     </w:p>
     <w:p>
       <w:r>
-        <w:t>temples[]</w:t>
-      </w:r>
-      <w:r>
-        <w:t xml:space="preserve">.source – Source for information of this </w:t>
+        <w:t>temples[].</w:t>
       </w:r>
       <w:proofErr w:type="spellStart"/>
       <w:r>
-        <w:t>tample</w:t>
+        <w:t>resourcename</w:t>
       </w:r>
       <w:proofErr w:type="spellEnd"/>
-    </w:p>
-    <w:p>
-      <w:r>
-        <w:t>temples[].</w:t>
+      <w:r>
+        <w:t xml:space="preserve"> – Name of the site (simple name like “</w:t>
       </w:r>
       <w:proofErr w:type="spellStart"/>
       <w:r>
-        <w:t>address.street</w:t>
+        <w:t>atl</w:t>
       </w:r>
       <w:proofErr w:type="spellEnd"/>
       <w:r>
-        <w:t xml:space="preserve"> – Street Address</w:t>
-      </w:r>
-    </w:p>
-    <w:p>
-      <w:r>
-        <w:t>temples[].</w:t>
-      </w:r>
-      <w:proofErr w:type="spellStart"/>
-      <w:r>
-        <w:t>address.city</w:t>
-      </w:r>
-      <w:proofErr w:type="spellEnd"/>
-      <w:r>
-        <w:t xml:space="preserve"> – city</w:t>
-      </w:r>
-    </w:p>
-    <w:p>
-      <w:r>
-        <w:t>temples[].</w:t>
-      </w:r>
-      <w:proofErr w:type="spellStart"/>
-      <w:r>
-        <w:t>address.state</w:t>
-      </w:r>
-      <w:proofErr w:type="spellEnd"/>
-      <w:r>
-        <w:t xml:space="preserve"> – state</w:t>
-      </w:r>
-    </w:p>
-    <w:p>
-      <w:r>
-        <w:t>temples[].</w:t>
-      </w:r>
-      <w:proofErr w:type="spellStart"/>
-      <w:r>
-        <w:t>address.zipcode</w:t>
-      </w:r>
-      <w:proofErr w:type="spellEnd"/>
-      <w:r>
-        <w:t xml:space="preserve"> – </w:t>
-      </w:r>
-      <w:proofErr w:type="spellStart"/>
-      <w:r>
-        <w:t>zipcode</w:t>
-      </w:r>
-      <w:proofErr w:type="spellEnd"/>
-    </w:p>
-    <w:p>
-      <w:r>
-        <w:t>temples[].</w:t>
-      </w:r>
-      <w:r>
-        <w:t>telephone</w:t>
-      </w:r>
-      <w:r>
-        <w:t xml:space="preserve"> – telephone number</w:t>
-      </w:r>
-    </w:p>
-    <w:p>
-      <w:r>
-        <w:t>temples[].</w:t>
-      </w:r>
-      <w:r>
-        <w:t>email – email address</w:t>
-      </w:r>
-    </w:p>
-    <w:p>
-      <w:r>
-        <w:t>temples[].</w:t>
-      </w:r>
-      <w:r>
-        <w:t>services[] – List of services offered</w:t>
-      </w:r>
-    </w:p>
-    <w:p>
-      <w:r>
-        <w:t>temples[].</w:t>
-      </w:r>
-      <w:r>
-        <w:t>history[] – List of history events</w:t>
-      </w:r>
-    </w:p>
-    <w:p>
-      <w:r>
-        <w:t>temples[].</w:t>
-      </w:r>
-      <w:proofErr w:type="spellStart"/>
-      <w:r>
-        <w:t>templeclosureschedule</w:t>
-      </w:r>
-      <w:proofErr w:type="spellEnd"/>
-      <w:r>
-        <w:t>[] – List of closures</w:t>
-      </w:r>
-    </w:p>
-    <w:p>
-      <w:r>
-        <w:t>temples[].summary – Simple note of info about the temple</w:t>
-      </w:r>
-    </w:p>
-    <w:p>
-      <w:r>
-        <w:t>temples[].</w:t>
-      </w:r>
-      <w:proofErr w:type="spellStart"/>
-      <w:r>
-        <w:t>reservationlink</w:t>
-      </w:r>
-      <w:proofErr w:type="spellEnd"/>
-      <w:r>
-        <w:t xml:space="preserve"> – Link to </w:t>
-      </w:r>
-      <w:r>
-        <w:t>reservations page</w:t>
+        <w:t>” for Atlanta”)</w:t>
       </w:r>
       <w:bookmarkStart w:id="0" w:name="_GoBack"/>
       <w:bookmarkEnd w:id="0"/>
     </w:p>
     <w:p>
+      <w:r>
+        <w:t xml:space="preserve">temples[].source – Source for information of this </w:t>
+      </w:r>
+      <w:proofErr w:type="spellStart"/>
+      <w:r>
+        <w:t>tample</w:t>
+      </w:r>
+      <w:proofErr w:type="spellEnd"/>
+    </w:p>
+    <w:p>
+      <w:r>
+        <w:t>temples[].</w:t>
+      </w:r>
+      <w:proofErr w:type="spellStart"/>
+      <w:r>
+        <w:t>address.street</w:t>
+      </w:r>
+      <w:proofErr w:type="spellEnd"/>
+      <w:r>
+        <w:t xml:space="preserve"> – Street Address</w:t>
+      </w:r>
+    </w:p>
+    <w:p>
+      <w:r>
+        <w:t>temples[].</w:t>
+      </w:r>
+      <w:proofErr w:type="spellStart"/>
+      <w:r>
+        <w:t>address.city</w:t>
+      </w:r>
+      <w:proofErr w:type="spellEnd"/>
+      <w:r>
+        <w:t xml:space="preserve"> – city</w:t>
+      </w:r>
+    </w:p>
+    <w:p>
+      <w:r>
+        <w:t>temples[].</w:t>
+      </w:r>
+      <w:proofErr w:type="spellStart"/>
+      <w:r>
+        <w:t>address.state</w:t>
+      </w:r>
+      <w:proofErr w:type="spellEnd"/>
+      <w:r>
+        <w:t xml:space="preserve"> – state</w:t>
+      </w:r>
+    </w:p>
+    <w:p>
+      <w:r>
+        <w:t>temples[].</w:t>
+      </w:r>
+      <w:proofErr w:type="spellStart"/>
+      <w:r>
+        <w:t>address.zipcode</w:t>
+      </w:r>
+      <w:proofErr w:type="spellEnd"/>
+      <w:r>
+        <w:t xml:space="preserve"> – </w:t>
+      </w:r>
+      <w:proofErr w:type="spellStart"/>
+      <w:r>
+        <w:t>zipcode</w:t>
+      </w:r>
+      <w:proofErr w:type="spellEnd"/>
+    </w:p>
+    <w:p>
+      <w:r>
+        <w:t>temples[].telephone</w:t>
+      </w:r>
+      <w:r>
+        <w:t xml:space="preserve"> – telephone number</w:t>
+      </w:r>
+    </w:p>
+    <w:p>
+      <w:r>
+        <w:t>temples[].email – email address</w:t>
+      </w:r>
+    </w:p>
+    <w:p>
+      <w:r>
+        <w:t>temples[].services[] – List of services offered</w:t>
+      </w:r>
+    </w:p>
+    <w:p>
+      <w:r>
+        <w:t>temples[].history[] – List of history events</w:t>
+      </w:r>
+    </w:p>
+    <w:p>
+      <w:r>
+        <w:t>temples[].</w:t>
+      </w:r>
+      <w:proofErr w:type="spellStart"/>
+      <w:r>
+        <w:t>templeclosureschedule</w:t>
+      </w:r>
+      <w:proofErr w:type="spellEnd"/>
+      <w:r>
+        <w:t>[] – List of closures</w:t>
+      </w:r>
+    </w:p>
+    <w:p>
+      <w:r>
+        <w:t>temples[].summary – Simple note of info about the temple</w:t>
+      </w:r>
+    </w:p>
+    <w:p>
+      <w:r>
+        <w:t>temples[].</w:t>
+      </w:r>
+      <w:proofErr w:type="spellStart"/>
+      <w:r>
+        <w:t>reservationlink</w:t>
+      </w:r>
+      <w:proofErr w:type="spellEnd"/>
+      <w:r>
+        <w:t xml:space="preserve"> – Link to </w:t>
+      </w:r>
+      <w:r>
+        <w:t>reservations page</w:t>
+      </w:r>
+    </w:p>
+    <w:p>
       <w:pPr>
         <w:pStyle w:val="Heading2"/>
       </w:pPr>
@@ -4104,10 +4068,7 @@
       </w:r>
       <w:proofErr w:type="spellStart"/>
       <w:r>
-        <w:t>ordinanceschedule</w:t>
-      </w:r>
-      <w:r>
-        <w:t>.initatory</w:t>
+        <w:t>ordinanceschedule.initatory</w:t>
       </w:r>
       <w:proofErr w:type="spellEnd"/>
       <w:r>
@@ -4123,10 +4084,7 @@
       </w:r>
       <w:proofErr w:type="spellStart"/>
       <w:r>
-        <w:t>ordinanceschedule.</w:t>
-      </w:r>
-      <w:r>
-        <w:t>endowment</w:t>
+        <w:t>ordinanceschedule.endowment</w:t>
       </w:r>
       <w:proofErr w:type="spellEnd"/>
       <w:r>
@@ -4142,10 +4100,7 @@
       </w:r>
       <w:proofErr w:type="spellStart"/>
       <w:r>
-        <w:t>ordinanceschedule.</w:t>
-      </w:r>
-      <w:r>
-        <w:t>sealing</w:t>
+        <w:t>ordinanceschedule.sealing</w:t>
       </w:r>
       <w:proofErr w:type="spellEnd"/>
       <w:r>
@@ -4212,16 +4167,7 @@
       </w:r>
       <w:proofErr w:type="spellEnd"/>
       <w:r>
-        <w:t>[]</w:t>
-      </w:r>
-      <w:r>
-        <w:t xml:space="preserve"> </w:t>
-      </w:r>
-      <w:r>
-        <w:t xml:space="preserve">– Relating to the </w:t>
-      </w:r>
-      <w:r>
-        <w:t>temple pictures</w:t>
+        <w:t>[] – Relating to the temple pictures</w:t>
       </w:r>
     </w:p>
     <w:p>
@@ -4234,16 +4180,7 @@
       </w:r>
       <w:proofErr w:type="spellEnd"/>
       <w:r>
-        <w:t>[]</w:t>
-      </w:r>
-      <w:r>
-        <w:t xml:space="preserve"> </w:t>
-      </w:r>
-      <w:r>
-        <w:t xml:space="preserve">– Relating to the </w:t>
-      </w:r>
-      <w:r>
-        <w:t>hotel pictures</w:t>
+        <w:t>[] – Relating to the hotel pictures</w:t>
       </w:r>
     </w:p>
     <w:p>

</xml_diff>

<commit_message>
nightly changes with image updates for kitchen and catering
</commit_message>
<xml_diff>
--- a/TIS/non-site-files/TIS SitePlan.docx
+++ b/TIS/non-site-files/TIS SitePlan.docx
@@ -3326,6 +3326,24 @@
           <w:tab w:val="left" w:pos="3422"/>
         </w:tabs>
       </w:pPr>
+      <w:r>
+        <w:t xml:space="preserve">Kitchen: </w:t>
+      </w:r>
+      <w:hyperlink r:id="rId33" w:history="1">
+        <w:r>
+          <w:rPr>
+            <w:rStyle w:val="Hyperlink"/>
+          </w:rPr>
+          <w:t>https://thumbnails.trvl-media.com/VxS-vp_-JQzf2-x84s_nXpQ8DOQ=/582x388/smart/filters:quality(60)/images.trvl-media.com/hotels/40000000/39470000/39460200/39460155/dc84d50b_z.jpg</w:t>
+        </w:r>
+      </w:hyperlink>
+    </w:p>
+    <w:p>
+      <w:pPr>
+        <w:tabs>
+          <w:tab w:val="left" w:pos="3422"/>
+        </w:tabs>
+      </w:pPr>
     </w:p>
     <w:p>
       <w:pPr>
@@ -3347,7 +3365,7 @@
       <w:r>
         <w:t xml:space="preserve">Beehive House: </w:t>
       </w:r>
-      <w:hyperlink r:id="rId33" w:history="1">
+      <w:hyperlink r:id="rId34" w:history="1">
         <w:r>
           <w:rPr>
             <w:rStyle w:val="Hyperlink"/>
@@ -3365,7 +3383,7 @@
       <w:r>
         <w:t xml:space="preserve">Christmas Lights: </w:t>
       </w:r>
-      <w:hyperlink r:id="rId34" w:history="1">
+      <w:hyperlink r:id="rId35" w:history="1">
         <w:r>
           <w:rPr>
             <w:rStyle w:val="Hyperlink"/>
@@ -3383,7 +3401,7 @@
       <w:r>
         <w:t xml:space="preserve">Reflecting Pool: </w:t>
       </w:r>
-      <w:hyperlink r:id="rId35" w:history="1">
+      <w:hyperlink r:id="rId36" w:history="1">
         <w:r>
           <w:rPr>
             <w:rStyle w:val="Hyperlink"/>
@@ -3404,7 +3422,7 @@
       <w:r>
         <w:t xml:space="preserve">: </w:t>
       </w:r>
-      <w:hyperlink r:id="rId36" w:history="1">
+      <w:hyperlink r:id="rId37" w:history="1">
         <w:r>
           <w:rPr>
             <w:rStyle w:val="Hyperlink"/>
@@ -3430,7 +3448,7 @@
       <w:r>
         <w:t xml:space="preserve">Celestial Room: </w:t>
       </w:r>
-      <w:hyperlink r:id="rId37" w:history="1">
+      <w:hyperlink r:id="rId38" w:history="1">
         <w:r>
           <w:rPr>
             <w:rStyle w:val="Hyperlink"/>
@@ -3456,9 +3474,10 @@
         </w:rPr>
       </w:pPr>
       <w:r>
+        <w:lastRenderedPageBreak/>
         <w:t xml:space="preserve">Baptistry: </w:t>
       </w:r>
-      <w:hyperlink r:id="rId38" w:history="1">
+      <w:hyperlink r:id="rId39" w:history="1">
         <w:r>
           <w:rPr>
             <w:rStyle w:val="Hyperlink"/>
@@ -3472,7 +3491,6 @@
         <w:pStyle w:val="Heading3"/>
       </w:pPr>
       <w:r>
-        <w:lastRenderedPageBreak/>
         <w:t>Hotel</w:t>
       </w:r>
     </w:p>
@@ -3485,7 +3503,7 @@
       <w:r>
         <w:t xml:space="preserve">Exterior: </w:t>
       </w:r>
-      <w:hyperlink r:id="rId39" w:history="1">
+      <w:hyperlink r:id="rId40" w:history="1">
         <w:r>
           <w:rPr>
             <w:rStyle w:val="Hyperlink"/>
@@ -3499,11 +3517,14 @@
         <w:tabs>
           <w:tab w:val="left" w:pos="3422"/>
         </w:tabs>
+        <w:rPr>
+          <w:rStyle w:val="Hyperlink"/>
+        </w:rPr>
       </w:pPr>
       <w:r>
         <w:t xml:space="preserve">Interior: </w:t>
       </w:r>
-      <w:hyperlink r:id="rId40" w:history="1">
+      <w:hyperlink r:id="rId41" w:history="1">
         <w:r>
           <w:rPr>
             <w:rStyle w:val="Hyperlink"/>
@@ -3518,6 +3539,17 @@
           <w:tab w:val="left" w:pos="3422"/>
         </w:tabs>
       </w:pPr>
+      <w:r>
+        <w:t xml:space="preserve">Kitchen: </w:t>
+      </w:r>
+      <w:hyperlink r:id="rId42" w:history="1">
+        <w:r>
+          <w:rPr>
+            <w:rStyle w:val="Hyperlink"/>
+          </w:rPr>
+          <w:t>https://r-cf.bstatic.com/images/hotel/max1280x900/395/39526994.jpg</w:t>
+        </w:r>
+      </w:hyperlink>
     </w:p>
     <w:p>
       <w:pPr>
@@ -3566,7 +3598,7 @@
       <w:r>
         <w:t xml:space="preserve">Grounds: </w:t>
       </w:r>
-      <w:hyperlink r:id="rId41" w:history="1">
+      <w:hyperlink r:id="rId43" w:history="1">
         <w:r>
           <w:rPr>
             <w:rStyle w:val="Hyperlink"/>
@@ -3584,7 +3616,7 @@
       <w:r>
         <w:t xml:space="preserve">Mormon Trail Center: </w:t>
       </w:r>
-      <w:hyperlink r:id="rId42" w:history="1">
+      <w:hyperlink r:id="rId44" w:history="1">
         <w:r>
           <w:rPr>
             <w:rStyle w:val="Hyperlink"/>
@@ -3602,7 +3634,7 @@
       <w:r>
         <w:t xml:space="preserve">Mormon Trail Center 2: </w:t>
       </w:r>
-      <w:hyperlink r:id="rId43" w:history="1">
+      <w:hyperlink r:id="rId45" w:history="1">
         <w:r>
           <w:rPr>
             <w:rStyle w:val="Hyperlink"/>
@@ -3635,7 +3667,7 @@
       <w:r>
         <w:t xml:space="preserve">Baptistry: </w:t>
       </w:r>
-      <w:hyperlink r:id="rId44" w:history="1">
+      <w:hyperlink r:id="rId46" w:history="1">
         <w:r>
           <w:rPr>
             <w:rStyle w:val="Hyperlink"/>
@@ -3668,7 +3700,7 @@
       <w:r>
         <w:t xml:space="preserve">Exterior: </w:t>
       </w:r>
-      <w:hyperlink r:id="rId45" w:history="1">
+      <w:hyperlink r:id="rId47" w:history="1">
         <w:r>
           <w:rPr>
             <w:rStyle w:val="Hyperlink"/>
@@ -3696,7 +3728,7 @@
       <w:r>
         <w:t xml:space="preserve"> </w:t>
       </w:r>
-      <w:hyperlink r:id="rId46" w:history="1">
+      <w:hyperlink r:id="rId48" w:history="1">
         <w:r>
           <w:rPr>
             <w:rStyle w:val="Hyperlink"/>
@@ -3718,21 +3750,8 @@
           <w:tab w:val="left" w:pos="3422"/>
         </w:tabs>
       </w:pPr>
-    </w:p>
-    <w:p>
-      <w:pPr>
-        <w:pStyle w:val="Heading2"/>
-      </w:pPr>
-      <w:r>
-        <w:t>St. George</w:t>
-      </w:r>
-    </w:p>
-    <w:p>
-      <w:pPr>
-        <w:pStyle w:val="Heading3"/>
-      </w:pPr>
-      <w:r>
-        <w:t>Activities</w:t>
+      <w:r>
+        <w:t>Kitchen:</w:t>
       </w:r>
     </w:p>
     <w:p>
@@ -3741,6 +3760,59 @@
           <w:tab w:val="left" w:pos="3422"/>
         </w:tabs>
       </w:pPr>
+      <w:hyperlink r:id="rId49" w:history="1">
+        <w:r>
+          <w:rPr>
+            <w:rStyle w:val="Hyperlink"/>
+          </w:rPr>
+          <w:t>https://www.hilton.com/im/en/OMACSHT/1554092/home2-suites-by-hilton-omaha-west-1-king-1-bedroom-suite-988687.jpg?impolicy=crop&amp;cw=3840&amp;ch=2150&amp;gravity=NorthWest&amp;xposition=330&amp;yposition=425&amp;rw=768&amp;rh=430</w:t>
+        </w:r>
+      </w:hyperlink>
+    </w:p>
+    <w:p>
+      <w:pPr>
+        <w:tabs>
+          <w:tab w:val="left" w:pos="3422"/>
+        </w:tabs>
+      </w:pPr>
+    </w:p>
+    <w:p>
+      <w:pPr>
+        <w:tabs>
+          <w:tab w:val="left" w:pos="3422"/>
+        </w:tabs>
+      </w:pPr>
+    </w:p>
+    <w:p>
+      <w:pPr>
+        <w:tabs>
+          <w:tab w:val="left" w:pos="3422"/>
+        </w:tabs>
+      </w:pPr>
+    </w:p>
+    <w:p>
+      <w:pPr>
+        <w:pStyle w:val="Heading2"/>
+      </w:pPr>
+      <w:r>
+        <w:lastRenderedPageBreak/>
+        <w:t>St. George</w:t>
+      </w:r>
+    </w:p>
+    <w:p>
+      <w:pPr>
+        <w:pStyle w:val="Heading3"/>
+      </w:pPr>
+      <w:r>
+        <w:t>Activities</w:t>
+      </w:r>
+    </w:p>
+    <w:p>
+      <w:pPr>
+        <w:tabs>
+          <w:tab w:val="left" w:pos="3422"/>
+        </w:tabs>
+      </w:pPr>
       <w:r>
         <w:t xml:space="preserve">Temple </w:t>
       </w:r>
@@ -3748,7 +3820,7 @@
       <w:r>
         <w:t>Grounds:</w:t>
       </w:r>
-      <w:hyperlink r:id="rId47" w:history="1">
+      <w:hyperlink r:id="rId50" w:history="1">
         <w:r>
           <w:rPr>
             <w:rStyle w:val="Hyperlink"/>
@@ -3773,7 +3845,7 @@
       <w:r>
         <w:t>Wedding:</w:t>
       </w:r>
-      <w:hyperlink r:id="rId48" w:history="1">
+      <w:hyperlink r:id="rId51" w:history="1">
         <w:r>
           <w:rPr>
             <w:rStyle w:val="Hyperlink"/>
@@ -3799,7 +3871,7 @@
       <w:r>
         <w:t>Recommend Desk:</w:t>
       </w:r>
-      <w:hyperlink r:id="rId49" w:history="1">
+      <w:hyperlink r:id="rId52" w:history="1">
         <w:r>
           <w:rPr>
             <w:rStyle w:val="Hyperlink"/>
@@ -3820,7 +3892,6 @@
         <w:pStyle w:val="Heading3"/>
       </w:pPr>
       <w:r>
-        <w:lastRenderedPageBreak/>
         <w:t>Hotel</w:t>
       </w:r>
     </w:p>
@@ -3833,7 +3904,7 @@
       <w:r>
         <w:t xml:space="preserve">External: </w:t>
       </w:r>
-      <w:hyperlink r:id="rId50" w:history="1">
+      <w:hyperlink r:id="rId53" w:history="1">
         <w:r>
           <w:rPr>
             <w:rStyle w:val="Hyperlink"/>
@@ -3847,11 +3918,14 @@
         <w:tabs>
           <w:tab w:val="left" w:pos="3422"/>
         </w:tabs>
+        <w:rPr>
+          <w:rStyle w:val="Hyperlink"/>
+        </w:rPr>
       </w:pPr>
       <w:r>
         <w:t xml:space="preserve">Interior: </w:t>
       </w:r>
-      <w:hyperlink r:id="rId51" w:history="1">
+      <w:hyperlink r:id="rId54" w:history="1">
         <w:r>
           <w:rPr>
             <w:rStyle w:val="Hyperlink"/>
@@ -3865,6 +3939,147 @@
         <w:tabs>
           <w:tab w:val="left" w:pos="3422"/>
         </w:tabs>
+        <w:rPr>
+          <w:rStyle w:val="Hyperlink"/>
+          <w:u w:val="none"/>
+        </w:rPr>
+      </w:pPr>
+      <w:r>
+        <w:t xml:space="preserve">Kitchen: </w:t>
+      </w:r>
+      <w:hyperlink r:id="rId55" w:history="1">
+        <w:r>
+          <w:rPr>
+            <w:rStyle w:val="Hyperlink"/>
+          </w:rPr>
+          <w:t>https://home2suites3.hilton.com/resources/media/ht/SLCLNHT/en_US/img/shared/full_page_image_gallery/main/HT_onebedstekitchen_15_990x410_FitToBoxSmallDimension_Center.jpg</w:t>
+        </w:r>
+      </w:hyperlink>
+    </w:p>
+    <w:p>
+      <w:pPr>
+        <w:tabs>
+          <w:tab w:val="left" w:pos="3422"/>
+        </w:tabs>
+        <w:rPr>
+          <w:rStyle w:val="Hyperlink"/>
+          <w:u w:val="none"/>
+        </w:rPr>
+      </w:pPr>
+    </w:p>
+    <w:p>
+      <w:pPr>
+        <w:pStyle w:val="Heading3"/>
+        <w:rPr>
+          <w:rStyle w:val="Hyperlink"/>
+          <w:u w:val="none"/>
+        </w:rPr>
+      </w:pPr>
+      <w:r>
+        <w:rPr>
+          <w:rStyle w:val="Hyperlink"/>
+          <w:u w:val="none"/>
+        </w:rPr>
+        <w:t>Reservations</w:t>
+      </w:r>
+    </w:p>
+    <w:p>
+      <w:r>
+        <w:t xml:space="preserve">Chapel: </w:t>
+      </w:r>
+      <w:r>
+        <w:fldChar w:fldCharType="begin"/>
+      </w:r>
+      <w:r>
+        <w:instrText xml:space="preserve"> HYPERLINK "</w:instrText>
+      </w:r>
+      <w:r>
+        <w:instrText>https://lh4.googleusercontent.com/proxy/_Y2lkZh3Eu88qlBp5u9EFQXVB00MfjyfD5TDsMPmMlKdWHNkTtV5xAe1rl2Viq2axTrh4G0qHggD3YXO8PRgK1F1v4KdvZ1-MqTIPkzb1o2ZwIKimCdjBZc0bzBG2hH1Wizz2JSWusQ=s0-d</w:instrText>
+      </w:r>
+      <w:r>
+        <w:instrText xml:space="preserve">" </w:instrText>
+      </w:r>
+      <w:r>
+        <w:fldChar w:fldCharType="separate"/>
+      </w:r>
+      <w:r>
+        <w:rPr>
+          <w:rStyle w:val="Hyperlink"/>
+        </w:rPr>
+        <w:t>https://lh4.googleusercontent.com/proxy/_Y2lkZh3Eu88qlBp5u9EFQXVB00MfjyfD5TDsMPmMlKdWHNkTtV5xAe1rl2Viq2axTrh4G0qHggD3YXO8PRgK1F1v4KdvZ1-MqTIPkzb1o2ZwIKimCdjBZc0bzBG2hH1Wizz2JSWusQ=s0-d</w:t>
+      </w:r>
+      <w:r>
+        <w:fldChar w:fldCharType="end"/>
+      </w:r>
+    </w:p>
+    <w:p>
+      <w:r>
+        <w:t xml:space="preserve">Chapel2: </w:t>
+      </w:r>
+      <w:hyperlink r:id="rId56" w:history="1">
+        <w:r>
+          <w:rPr>
+            <w:rStyle w:val="Hyperlink"/>
+          </w:rPr>
+          <w:t>https://i.pinimg.com/originals/c1/80/fb/c180fbb621bc8cdd8b37ab57798eaf00.jpg</w:t>
+        </w:r>
+      </w:hyperlink>
+    </w:p>
+    <w:p>
+      <w:proofErr w:type="spellStart"/>
+      <w:r>
+        <w:t>WeddingReception</w:t>
+      </w:r>
+      <w:proofErr w:type="spellEnd"/>
+      <w:r>
+        <w:t xml:space="preserve">: </w:t>
+      </w:r>
+      <w:hyperlink r:id="rId57" w:history="1">
+        <w:r>
+          <w:rPr>
+            <w:rStyle w:val="Hyperlink"/>
+          </w:rPr>
+          <w:t>https://i0.wp.com/ldswedding.com/wp-content/uploads/2019/04/Memorial-House-in-Memory-Grove-Park-Salt-Lake-City-Wedding-Venue-Feature.jpg?resize=940%2C470&amp;ssl=1</w:t>
+        </w:r>
+      </w:hyperlink>
+    </w:p>
+    <w:p>
+      <w:proofErr w:type="spellStart"/>
+      <w:r>
+        <w:t>OutsideReception</w:t>
+      </w:r>
+      <w:proofErr w:type="spellEnd"/>
+      <w:r>
+        <w:t xml:space="preserve">: </w:t>
+      </w:r>
+      <w:hyperlink r:id="rId58" w:history="1">
+        <w:r>
+          <w:rPr>
+            <w:rStyle w:val="Hyperlink"/>
+          </w:rPr>
+          <w:t>https://junebugweddings.com/wedding-blog/wp-content/uploads/2016/08/this-couple-achieved-a-dreamy-woodland-affair-for-their-lds-wed</w:t>
+        </w:r>
+        <w:r>
+          <w:rPr>
+            <w:rStyle w:val="Hyperlink"/>
+          </w:rPr>
+          <w:t>d</w:t>
+        </w:r>
+        <w:r>
+          <w:rPr>
+            <w:rStyle w:val="Hyperlink"/>
+          </w:rPr>
+          <w:t>ing-in-denver-23-600x400.jpg</w:t>
+        </w:r>
+      </w:hyperlink>
+    </w:p>
+    <w:p/>
+    <w:p/>
+    <w:p>
+      <w:pPr>
+        <w:tabs>
+          <w:tab w:val="left" w:pos="3422"/>
+        </w:tabs>
       </w:pPr>
     </w:p>
     <w:p>
@@ -3884,13 +4099,23 @@
       </w:r>
     </w:p>
     <w:p>
-      <w:r>
-        <w:t>temples[].name – Name of the temple</w:t>
-      </w:r>
-    </w:p>
-    <w:p>
-      <w:r>
-        <w:t>temples[].</w:t>
+      <w:proofErr w:type="gramStart"/>
+      <w:r>
+        <w:t>temples[</w:t>
+      </w:r>
+      <w:proofErr w:type="gramEnd"/>
+      <w:r>
+        <w:t>].name – Name of the temple</w:t>
+      </w:r>
+    </w:p>
+    <w:p>
+      <w:proofErr w:type="gramStart"/>
+      <w:r>
+        <w:t>temples[</w:t>
+      </w:r>
+      <w:proofErr w:type="gramEnd"/>
+      <w:r>
+        <w:t>].</w:t>
       </w:r>
       <w:proofErr w:type="spellStart"/>
       <w:r>
@@ -3910,8 +4135,13 @@
       </w:r>
     </w:p>
     <w:p>
-      <w:r>
-        <w:t xml:space="preserve">temples[].source – Source for information of this </w:t>
+      <w:proofErr w:type="gramStart"/>
+      <w:r>
+        <w:t>temples[</w:t>
+      </w:r>
+      <w:proofErr w:type="gramEnd"/>
+      <w:r>
+        <w:t xml:space="preserve">].source – Source for information of this </w:t>
       </w:r>
       <w:proofErr w:type="spellStart"/>
       <w:r>
@@ -3920,8 +4150,13 @@
       <w:proofErr w:type="spellEnd"/>
     </w:p>
     <w:p>
-      <w:r>
-        <w:t>temples[].</w:t>
+      <w:proofErr w:type="gramStart"/>
+      <w:r>
+        <w:t>temples[</w:t>
+      </w:r>
+      <w:proofErr w:type="gramEnd"/>
+      <w:r>
+        <w:t>].</w:t>
       </w:r>
       <w:proofErr w:type="spellStart"/>
       <w:r>
@@ -3933,8 +4168,13 @@
       </w:r>
     </w:p>
     <w:p>
-      <w:r>
-        <w:t>temples[].</w:t>
+      <w:proofErr w:type="gramStart"/>
+      <w:r>
+        <w:t>temples[</w:t>
+      </w:r>
+      <w:proofErr w:type="gramEnd"/>
+      <w:r>
+        <w:t>].</w:t>
       </w:r>
       <w:proofErr w:type="spellStart"/>
       <w:r>
@@ -3946,8 +4186,13 @@
       </w:r>
     </w:p>
     <w:p>
-      <w:r>
-        <w:t>temples[].</w:t>
+      <w:proofErr w:type="gramStart"/>
+      <w:r>
+        <w:t>temples[</w:t>
+      </w:r>
+      <w:proofErr w:type="gramEnd"/>
+      <w:r>
+        <w:t>].</w:t>
       </w:r>
       <w:proofErr w:type="spellStart"/>
       <w:r>
@@ -3959,8 +4204,13 @@
       </w:r>
     </w:p>
     <w:p>
-      <w:r>
-        <w:t>temples[].</w:t>
+      <w:proofErr w:type="gramStart"/>
+      <w:r>
+        <w:t>temples[</w:t>
+      </w:r>
+      <w:proofErr w:type="gramEnd"/>
+      <w:r>
+        <w:t>].</w:t>
       </w:r>
       <w:proofErr w:type="spellStart"/>
       <w:r>
@@ -3977,49 +4227,91 @@
       <w:proofErr w:type="spellEnd"/>
     </w:p>
     <w:p>
-      <w:r>
-        <w:t>temples[].telephone</w:t>
+      <w:proofErr w:type="gramStart"/>
+      <w:r>
+        <w:t>temples[</w:t>
+      </w:r>
+      <w:proofErr w:type="gramEnd"/>
+      <w:r>
+        <w:t>].telephone</w:t>
       </w:r>
       <w:r>
         <w:t xml:space="preserve"> – telephone number</w:t>
       </w:r>
     </w:p>
     <w:p>
-      <w:r>
-        <w:t>temples[].email – email address</w:t>
-      </w:r>
-    </w:p>
-    <w:p>
-      <w:r>
-        <w:t>temples[].services[] – List of services offered</w:t>
-      </w:r>
-    </w:p>
-    <w:p>
-      <w:r>
-        <w:t>temples[].history[] – List of history events</w:t>
-      </w:r>
-    </w:p>
-    <w:p>
-      <w:r>
-        <w:t>temples[].</w:t>
+      <w:proofErr w:type="gramStart"/>
+      <w:r>
+        <w:t>temples[</w:t>
+      </w:r>
+      <w:proofErr w:type="gramEnd"/>
+      <w:r>
+        <w:t>].email – email address</w:t>
+      </w:r>
+    </w:p>
+    <w:p>
+      <w:r>
+        <w:lastRenderedPageBreak/>
+        <w:t>temples[</w:t>
+      </w:r>
+      <w:proofErr w:type="gramStart"/>
+      <w:r>
+        <w:t>].services</w:t>
+      </w:r>
+      <w:proofErr w:type="gramEnd"/>
+      <w:r>
+        <w:t>[] – List of services offered</w:t>
+      </w:r>
+    </w:p>
+    <w:p>
+      <w:r>
+        <w:t>temples[</w:t>
+      </w:r>
+      <w:proofErr w:type="gramStart"/>
+      <w:r>
+        <w:t>].history</w:t>
+      </w:r>
+      <w:proofErr w:type="gramEnd"/>
+      <w:r>
+        <w:t>[] – List of history events</w:t>
+      </w:r>
+    </w:p>
+    <w:p>
+      <w:r>
+        <w:t>temples[</w:t>
+      </w:r>
+      <w:proofErr w:type="gramStart"/>
+      <w:r>
+        <w:t>].</w:t>
       </w:r>
       <w:proofErr w:type="spellStart"/>
       <w:r>
         <w:t>templeclosureschedule</w:t>
       </w:r>
       <w:proofErr w:type="spellEnd"/>
+      <w:proofErr w:type="gramEnd"/>
       <w:r>
         <w:t>[] – List of closures</w:t>
       </w:r>
     </w:p>
     <w:p>
-      <w:r>
-        <w:t>temples[].summary – Simple note of info about the temple</w:t>
-      </w:r>
-    </w:p>
-    <w:p>
-      <w:r>
-        <w:t>temples[].</w:t>
+      <w:proofErr w:type="gramStart"/>
+      <w:r>
+        <w:t>temples[</w:t>
+      </w:r>
+      <w:proofErr w:type="gramEnd"/>
+      <w:r>
+        <w:t>].summary – Simple note of info about the temple</w:t>
+      </w:r>
+    </w:p>
+    <w:p>
+      <w:proofErr w:type="gramStart"/>
+      <w:r>
+        <w:t>temples[</w:t>
+      </w:r>
+      <w:proofErr w:type="gramEnd"/>
+      <w:r>
+        <w:t>].</w:t>
       </w:r>
       <w:proofErr w:type="spellStart"/>
       <w:r>
@@ -4042,8 +4334,13 @@
       </w:r>
     </w:p>
     <w:p>
-      <w:r>
-        <w:t>temples[].</w:t>
+      <w:proofErr w:type="gramStart"/>
+      <w:r>
+        <w:t>temples[</w:t>
+      </w:r>
+      <w:proofErr w:type="gramEnd"/>
+      <w:r>
+        <w:t>].</w:t>
       </w:r>
       <w:proofErr w:type="spellStart"/>
       <w:r>
@@ -4061,8 +4358,13 @@
       </w:r>
     </w:p>
     <w:p>
-      <w:r>
-        <w:t>temples[].</w:t>
+      <w:proofErr w:type="gramStart"/>
+      <w:r>
+        <w:t>temples[</w:t>
+      </w:r>
+      <w:proofErr w:type="gramEnd"/>
+      <w:r>
+        <w:t>].</w:t>
       </w:r>
       <w:proofErr w:type="spellStart"/>
       <w:r>
@@ -4077,8 +4379,13 @@
       </w:r>
     </w:p>
     <w:p>
-      <w:r>
-        <w:t>temples[].</w:t>
+      <w:proofErr w:type="gramStart"/>
+      <w:r>
+        <w:t>temples[</w:t>
+      </w:r>
+      <w:proofErr w:type="gramEnd"/>
+      <w:r>
+        <w:t>].</w:t>
       </w:r>
       <w:proofErr w:type="spellStart"/>
       <w:r>
@@ -4093,8 +4400,13 @@
       </w:r>
     </w:p>
     <w:p>
-      <w:r>
-        <w:t>temples[].</w:t>
+      <w:proofErr w:type="gramStart"/>
+      <w:r>
+        <w:t>temples[</w:t>
+      </w:r>
+      <w:proofErr w:type="gramEnd"/>
+      <w:r>
+        <w:t>].</w:t>
       </w:r>
       <w:proofErr w:type="spellStart"/>
       <w:r>
@@ -4126,8 +4438,13 @@
       </w:r>
     </w:p>
     <w:p>
-      <w:r>
-        <w:t>temples[].</w:t>
+      <w:proofErr w:type="gramStart"/>
+      <w:r>
+        <w:t>temples[</w:t>
+      </w:r>
+      <w:proofErr w:type="gramEnd"/>
+      <w:r>
+        <w:t>].</w:t>
       </w:r>
       <w:proofErr w:type="spellStart"/>
       <w:r>
@@ -4144,11 +4461,19 @@
     <w:p/>
     <w:p>
       <w:r>
-        <w:t>temples[].</w:t>
+        <w:t>temples[</w:t>
+      </w:r>
+      <w:proofErr w:type="gramStart"/>
+      <w:r>
+        <w:t>].</w:t>
       </w:r>
       <w:proofErr w:type="spellStart"/>
       <w:r>
-        <w:t>images.activities</w:t>
+        <w:t>images</w:t>
+      </w:r>
+      <w:proofErr w:type="gramEnd"/>
+      <w:r>
+        <w:t>.activities</w:t>
       </w:r>
       <w:proofErr w:type="spellEnd"/>
       <w:r>
@@ -4157,11 +4482,19 @@
     </w:p>
     <w:p>
       <w:r>
-        <w:t>temples[].</w:t>
+        <w:t>temples[</w:t>
+      </w:r>
+      <w:proofErr w:type="gramStart"/>
+      <w:r>
+        <w:t>].</w:t>
       </w:r>
       <w:proofErr w:type="spellStart"/>
       <w:r>
-        <w:t>images.temple</w:t>
+        <w:t>images</w:t>
+      </w:r>
+      <w:proofErr w:type="gramEnd"/>
+      <w:r>
+        <w:t>.temple</w:t>
       </w:r>
       <w:proofErr w:type="spellEnd"/>
       <w:r>
@@ -4176,8 +4509,13 @@
           <w:numId w:val="4"/>
         </w:numPr>
       </w:pPr>
-      <w:r>
-        <w:t xml:space="preserve">.filename – base filename without extension. Assume .jpg in </w:t>
+      <w:proofErr w:type="gramStart"/>
+      <w:r>
+        <w:t>.filename</w:t>
+      </w:r>
+      <w:proofErr w:type="gramEnd"/>
+      <w:r>
+        <w:t xml:space="preserve"> – base filename without extension. Assume .jpg in </w:t>
       </w:r>
       <w:proofErr w:type="spellStart"/>
       <w:r>
@@ -4196,6 +4534,7 @@
           <w:numId w:val="4"/>
         </w:numPr>
       </w:pPr>
+      <w:proofErr w:type="gramStart"/>
       <w:r>
         <w:rPr>
           <w:rFonts w:ascii="Times New Roman" w:eastAsia="Times New Roman" w:hAnsi="Times New Roman" w:cs="Times New Roman"/>
@@ -4205,7 +4544,11 @@
         <w:t>.</w:t>
       </w:r>
       <w:r>
-        <w:t>desc – description to be used for ALT and TITLE</w:t>
+        <w:t>desc</w:t>
+      </w:r>
+      <w:proofErr w:type="gramEnd"/>
+      <w:r>
+        <w:t xml:space="preserve"> – description to be used for ALT and TITLE</w:t>
       </w:r>
     </w:p>
     <w:p>
@@ -4216,8 +4559,13 @@
           <w:numId w:val="4"/>
         </w:numPr>
       </w:pPr>
-      <w:r>
-        <w:t>.source – source of the image</w:t>
+      <w:proofErr w:type="gramStart"/>
+      <w:r>
+        <w:t>.source</w:t>
+      </w:r>
+      <w:proofErr w:type="gramEnd"/>
+      <w:r>
+        <w:t xml:space="preserve"> – source of the image</w:t>
       </w:r>
     </w:p>
     <w:p>
@@ -4229,11 +4577,16 @@
       </w:r>
     </w:p>
     <w:p>
+      <w:proofErr w:type="gramStart"/>
       <w:r>
         <w:t>t</w:t>
       </w:r>
       <w:r>
-        <w:t>emples[].p</w:t>
+        <w:t>emples[</w:t>
+      </w:r>
+      <w:proofErr w:type="gramEnd"/>
+      <w:r>
+        <w:t>].p</w:t>
       </w:r>
       <w:r>
         <w:t>roperty-</w:t>
@@ -4254,15 +4607,17 @@
       </w:r>
     </w:p>
     <w:p>
-      <w:r>
-        <w:t>temples[].property-</w:t>
+      <w:proofErr w:type="gramStart"/>
+      <w:r>
+        <w:t>temples[</w:t>
+      </w:r>
+      <w:proofErr w:type="gramEnd"/>
+      <w:r>
+        <w:t>].property-</w:t>
       </w:r>
       <w:proofErr w:type="spellStart"/>
       <w:r>
-        <w:t>info</w:t>
-      </w:r>
-      <w:r>
-        <w:t>.garage</w:t>
+        <w:t>info.garage</w:t>
       </w:r>
       <w:proofErr w:type="spellEnd"/>
       <w:r>
@@ -4279,149 +4634,427 @@
       </w:r>
     </w:p>
     <w:p>
-      <w:r>
-        <w:t>temples[].property-</w:t>
+      <w:proofErr w:type="gramStart"/>
+      <w:r>
+        <w:t>temples[</w:t>
+      </w:r>
+      <w:proofErr w:type="gramEnd"/>
+      <w:r>
+        <w:t>].property-</w:t>
       </w:r>
       <w:proofErr w:type="spellStart"/>
       <w:r>
+        <w:t>info.amenities</w:t>
+      </w:r>
+      <w:proofErr w:type="spellEnd"/>
+      <w:r>
+        <w:t xml:space="preserve"> – list of amenities available</w:t>
+      </w:r>
+      <w:r>
+        <w:t xml:space="preserve"> at the property</w:t>
+      </w:r>
+    </w:p>
+    <w:p>
+      <w:proofErr w:type="gramStart"/>
+      <w:r>
+        <w:t>temples[</w:t>
+      </w:r>
+      <w:proofErr w:type="gramEnd"/>
+      <w:r>
+        <w:t>].property-</w:t>
+      </w:r>
+      <w:proofErr w:type="spellStart"/>
+      <w:r>
+        <w:t>info.services</w:t>
+      </w:r>
+      <w:proofErr w:type="spellEnd"/>
+      <w:r>
+        <w:t xml:space="preserve"> – list of services available at the property</w:t>
+      </w:r>
+    </w:p>
+    <w:p>
+      <w:r>
+        <w:t>temples[</w:t>
+      </w:r>
+      <w:proofErr w:type="gramStart"/>
+      <w:r>
+        <w:t>].property</w:t>
+      </w:r>
+      <w:proofErr w:type="gramEnd"/>
+      <w:r>
+        <w:t>-</w:t>
+      </w:r>
+      <w:proofErr w:type="spellStart"/>
+      <w:r>
         <w:t>info.</w:t>
       </w:r>
       <w:r>
-        <w:t>a</w:t>
+        <w:t>images</w:t>
+      </w:r>
+      <w:r>
+        <w:t>.interior</w:t>
+      </w:r>
+      <w:proofErr w:type="spellEnd"/>
+      <w:r>
+        <w:t>[].filename</w:t>
+      </w:r>
+    </w:p>
+    <w:p>
+      <w:r>
+        <w:t>temples[</w:t>
+      </w:r>
+      <w:proofErr w:type="gramStart"/>
+      <w:r>
+        <w:t>].property</w:t>
+      </w:r>
+      <w:proofErr w:type="gramEnd"/>
+      <w:r>
+        <w:t>-</w:t>
+      </w:r>
+      <w:proofErr w:type="spellStart"/>
+      <w:r>
+        <w:t>info.images.interior</w:t>
+      </w:r>
+      <w:proofErr w:type="spellEnd"/>
+      <w:r>
+        <w:t>[].desc</w:t>
+      </w:r>
+    </w:p>
+    <w:p>
+      <w:r>
+        <w:t>temples[</w:t>
+      </w:r>
+      <w:proofErr w:type="gramStart"/>
+      <w:r>
+        <w:t>].property</w:t>
+      </w:r>
+      <w:proofErr w:type="gramEnd"/>
+      <w:r>
+        <w:t>-</w:t>
+      </w:r>
+      <w:proofErr w:type="spellStart"/>
+      <w:r>
+        <w:t>info.images.interior</w:t>
+      </w:r>
+      <w:proofErr w:type="spellEnd"/>
+      <w:r>
+        <w:t>[].source</w:t>
+      </w:r>
+    </w:p>
+    <w:p>
+      <w:r>
+        <w:t>temples[</w:t>
+      </w:r>
+      <w:proofErr w:type="gramStart"/>
+      <w:r>
+        <w:t>].property</w:t>
+      </w:r>
+      <w:proofErr w:type="gramEnd"/>
+      <w:r>
+        <w:t>-</w:t>
+      </w:r>
+      <w:proofErr w:type="spellStart"/>
+      <w:r>
+        <w:t>info.images.interior</w:t>
+      </w:r>
+      <w:proofErr w:type="spellEnd"/>
+      <w:r>
+        <w:t>[].</w:t>
+      </w:r>
+      <w:r>
+        <w:t>desc</w:t>
+      </w:r>
+    </w:p>
+    <w:p>
+      <w:r>
+        <w:t>temples[</w:t>
+      </w:r>
+      <w:proofErr w:type="gramStart"/>
+      <w:r>
+        <w:t>].property</w:t>
+      </w:r>
+      <w:proofErr w:type="gramEnd"/>
+      <w:r>
+        <w:t>-</w:t>
+      </w:r>
+      <w:proofErr w:type="spellStart"/>
+      <w:r>
+        <w:t>info.images.exterior</w:t>
+      </w:r>
+      <w:proofErr w:type="spellEnd"/>
+      <w:r>
+        <w:t>[].filename</w:t>
+      </w:r>
+    </w:p>
+    <w:p>
+      <w:r>
+        <w:t>temples[</w:t>
+      </w:r>
+      <w:proofErr w:type="gramStart"/>
+      <w:r>
+        <w:t>].property</w:t>
+      </w:r>
+      <w:proofErr w:type="gramEnd"/>
+      <w:r>
+        <w:t>-</w:t>
+      </w:r>
+      <w:proofErr w:type="spellStart"/>
+      <w:r>
+        <w:t>info.images.exterior</w:t>
+      </w:r>
+      <w:proofErr w:type="spellEnd"/>
+      <w:r>
+        <w:t>[].filename</w:t>
+      </w:r>
+    </w:p>
+    <w:p>
+      <w:r>
+        <w:t>temples[</w:t>
+      </w:r>
+      <w:proofErr w:type="gramStart"/>
+      <w:r>
+        <w:t>].property</w:t>
+      </w:r>
+      <w:proofErr w:type="gramEnd"/>
+      <w:r>
+        <w:t>-</w:t>
+      </w:r>
+      <w:proofErr w:type="spellStart"/>
+      <w:r>
+        <w:t>info.images.exterior</w:t>
+      </w:r>
+      <w:proofErr w:type="spellEnd"/>
+      <w:r>
+        <w:t>[].</w:t>
+      </w:r>
+      <w:r>
+        <w:t>desc</w:t>
+      </w:r>
+    </w:p>
+    <w:p>
+      <w:r>
+        <w:t>temples[</w:t>
+      </w:r>
+      <w:proofErr w:type="gramStart"/>
+      <w:r>
+        <w:t>].property</w:t>
+      </w:r>
+      <w:proofErr w:type="gramEnd"/>
+      <w:r>
+        <w:t>-</w:t>
+      </w:r>
+      <w:proofErr w:type="spellStart"/>
+      <w:r>
+        <w:t>info.images.exterior</w:t>
+      </w:r>
+      <w:proofErr w:type="spellEnd"/>
+      <w:r>
+        <w:t>[].source</w:t>
+      </w:r>
+    </w:p>
+    <w:p>
+      <w:r>
+        <w:t>temples[</w:t>
+      </w:r>
+      <w:proofErr w:type="gramStart"/>
+      <w:r>
+        <w:t>].property</w:t>
+      </w:r>
+      <w:proofErr w:type="gramEnd"/>
+      <w:r>
+        <w:t>-</w:t>
+      </w:r>
+      <w:proofErr w:type="spellStart"/>
+      <w:r>
+        <w:t>info.images.</w:t>
+      </w:r>
+      <w:r>
+        <w:t>kitchen</w:t>
+      </w:r>
+      <w:proofErr w:type="spellEnd"/>
+      <w:r>
+        <w:t>[].filename</w:t>
+      </w:r>
+    </w:p>
+    <w:p>
+      <w:r>
+        <w:t>temples[</w:t>
+      </w:r>
+      <w:proofErr w:type="gramStart"/>
+      <w:r>
+        <w:t>].property</w:t>
+      </w:r>
+      <w:proofErr w:type="gramEnd"/>
+      <w:r>
+        <w:t>-</w:t>
+      </w:r>
+      <w:proofErr w:type="spellStart"/>
+      <w:r>
+        <w:t>info.images.</w:t>
+      </w:r>
+      <w:r>
+        <w:t>kitchen</w:t>
+      </w:r>
+      <w:proofErr w:type="spellEnd"/>
+      <w:r>
+        <w:t>[].desc</w:t>
+      </w:r>
+    </w:p>
+    <w:p>
+      <w:r>
+        <w:t>temples[</w:t>
+      </w:r>
+      <w:proofErr w:type="gramStart"/>
+      <w:r>
+        <w:t>].property</w:t>
+      </w:r>
+      <w:proofErr w:type="gramEnd"/>
+      <w:r>
+        <w:t>-</w:t>
+      </w:r>
+      <w:proofErr w:type="spellStart"/>
+      <w:r>
+        <w:t>info.images.</w:t>
+      </w:r>
+      <w:r>
+        <w:t>kitchen</w:t>
+      </w:r>
+      <w:proofErr w:type="spellEnd"/>
+      <w:r>
+        <w:t>[].source</w:t>
+      </w:r>
+    </w:p>
+    <w:p>
+      <w:proofErr w:type="spellStart"/>
+      <w:proofErr w:type="gramStart"/>
+      <w:r>
+        <w:t>receptioninfo.summary</w:t>
+      </w:r>
+      <w:proofErr w:type="spellEnd"/>
+      <w:proofErr w:type="gramEnd"/>
+      <w:r>
+        <w:t xml:space="preserve">[] </w:t>
+      </w:r>
+      <w:r>
+        <w:t>– L</w:t>
+      </w:r>
+      <w:r>
+        <w:t xml:space="preserve">ist of reception </w:t>
+      </w:r>
+      <w:r>
+        <w:t>services and amenities</w:t>
+      </w:r>
+    </w:p>
+    <w:p>
+      <w:proofErr w:type="spellStart"/>
+      <w:proofErr w:type="gramStart"/>
+      <w:r>
+        <w:t>receptioninfo.catering</w:t>
+      </w:r>
+      <w:proofErr w:type="spellEnd"/>
+      <w:proofErr w:type="gramEnd"/>
+      <w:r>
+        <w:t>[] – List of catering services</w:t>
+      </w:r>
+    </w:p>
+    <w:p>
+      <w:proofErr w:type="spellStart"/>
+      <w:proofErr w:type="gramStart"/>
+      <w:r>
+        <w:t>receptioninfo.</w:t>
+      </w:r>
+      <w:r>
+        <w:t>imagepath</w:t>
+      </w:r>
+      <w:proofErr w:type="spellEnd"/>
+      <w:proofErr w:type="gramEnd"/>
+      <w:r>
+        <w:t xml:space="preserve"> – image path for reception images</w:t>
+      </w:r>
+    </w:p>
+    <w:p>
+      <w:proofErr w:type="spellStart"/>
+      <w:proofErr w:type="gramStart"/>
+      <w:r>
+        <w:t>receptioninfo.images</w:t>
+      </w:r>
+      <w:proofErr w:type="spellEnd"/>
+      <w:proofErr w:type="gramEnd"/>
+      <w:r>
+        <w:t>[].filename – Filename of image</w:t>
+      </w:r>
+    </w:p>
+    <w:p>
+      <w:proofErr w:type="spellStart"/>
+      <w:r>
+        <w:t>receptioninfo.images</w:t>
+      </w:r>
+      <w:proofErr w:type="spellEnd"/>
+      <w:r>
+        <w:t>[].</w:t>
+      </w:r>
+      <w:r>
+        <w:t>desc</w:t>
+      </w:r>
+      <w:r>
+        <w:t xml:space="preserve"> –</w:t>
+      </w:r>
+      <w:r>
+        <w:t xml:space="preserve"> description of the image</w:t>
       </w:r>
       <w:bookmarkStart w:id="0" w:name="_GoBack"/>
       <w:bookmarkEnd w:id="0"/>
-      <w:r>
-        <w:t>menities</w:t>
+    </w:p>
+    <w:p>
+      <w:proofErr w:type="spellStart"/>
+      <w:proofErr w:type="gramStart"/>
+      <w:r>
+        <w:t>receptioninfo.images</w:t>
       </w:r>
       <w:proofErr w:type="spellEnd"/>
-      <w:r>
-        <w:t xml:space="preserve"> – list of amenities available</w:t>
-      </w:r>
-      <w:r>
-        <w:t xml:space="preserve"> at the property</w:t>
-      </w:r>
-    </w:p>
-    <w:p>
-      <w:r>
-        <w:t>temples[].property-</w:t>
-      </w:r>
-      <w:proofErr w:type="spellStart"/>
-      <w:r>
-        <w:t>info.</w:t>
-      </w:r>
-      <w:r>
-        <w:t>services</w:t>
-      </w:r>
-      <w:proofErr w:type="spellEnd"/>
-      <w:r>
-        <w:t xml:space="preserve"> – list of services available at the property</w:t>
-      </w:r>
-    </w:p>
-    <w:p>
-      <w:r>
-        <w:t>temples[].property-</w:t>
-      </w:r>
-      <w:proofErr w:type="spellStart"/>
-      <w:r>
-        <w:t>info.</w:t>
-      </w:r>
-      <w:r>
-        <w:t>images</w:t>
-      </w:r>
-      <w:r>
-        <w:t>.interior</w:t>
-      </w:r>
-      <w:proofErr w:type="spellEnd"/>
-      <w:r>
-        <w:t>[].filename</w:t>
-      </w:r>
-    </w:p>
-    <w:p>
+      <w:proofErr w:type="gramEnd"/>
+      <w:r>
+        <w:t>[].</w:t>
+      </w:r>
+      <w:r>
+        <w:t>source</w:t>
+      </w:r>
+      <w:r>
+        <w:t xml:space="preserve"> –</w:t>
+      </w:r>
+      <w:r>
+        <w:t xml:space="preserve"> source of the image file</w:t>
+      </w:r>
+    </w:p>
+    <w:p>
+      <w:pPr>
+        <w:spacing w:after="160" w:line="259" w:lineRule="auto"/>
+      </w:pPr>
+      <w:r>
+        <w:br w:type="page"/>
+      </w:r>
+    </w:p>
+    <w:p>
+      <w:pPr>
+        <w:pStyle w:val="Heading1"/>
+      </w:pPr>
       <w:r>
         <w:lastRenderedPageBreak/>
-        <w:t>temples[].property-</w:t>
-      </w:r>
-      <w:proofErr w:type="spellStart"/>
-      <w:r>
-        <w:t>info.images.interior</w:t>
-      </w:r>
-      <w:proofErr w:type="spellEnd"/>
-      <w:r>
-        <w:t>[].</w:t>
-      </w:r>
-      <w:r>
-        <w:t>desc</w:t>
-      </w:r>
-    </w:p>
-    <w:p>
-      <w:r>
-        <w:t>temples[].property-</w:t>
-      </w:r>
-      <w:proofErr w:type="spellStart"/>
-      <w:r>
-        <w:t>info.images.interior</w:t>
-      </w:r>
-      <w:proofErr w:type="spellEnd"/>
-      <w:r>
-        <w:t>[].</w:t>
-      </w:r>
-      <w:r>
-        <w:t>source</w:t>
-      </w:r>
-    </w:p>
-    <w:p>
-      <w:r>
-        <w:t>temples[].property-</w:t>
-      </w:r>
-      <w:proofErr w:type="spellStart"/>
-      <w:r>
-        <w:t>info.images.</w:t>
-      </w:r>
-      <w:r>
-        <w:t>ex</w:t>
-      </w:r>
-      <w:r>
-        <w:t>terior</w:t>
-      </w:r>
-      <w:proofErr w:type="spellEnd"/>
-      <w:r>
-        <w:t>[].</w:t>
-      </w:r>
-      <w:r>
-        <w:t>filename</w:t>
-      </w:r>
-    </w:p>
-    <w:p>
-      <w:r>
-        <w:t>temples[].property-</w:t>
-      </w:r>
-      <w:proofErr w:type="spellStart"/>
-      <w:r>
-        <w:t>info.images.exterior</w:t>
-      </w:r>
-      <w:proofErr w:type="spellEnd"/>
-      <w:r>
-        <w:t>[].</w:t>
-      </w:r>
-      <w:r>
-        <w:t>filename</w:t>
-      </w:r>
-    </w:p>
-    <w:p>
-      <w:r>
-        <w:t>temples[].property-</w:t>
-      </w:r>
-      <w:proofErr w:type="spellStart"/>
-      <w:r>
-        <w:t>info.images.exterior</w:t>
-      </w:r>
-      <w:proofErr w:type="spellEnd"/>
-      <w:r>
-        <w:t>[].</w:t>
-      </w:r>
-      <w:r>
-        <w:t>source</w:t>
+        <w:t>Notes on audits:</w:t>
+      </w:r>
+    </w:p>
+    <w:p>
+      <w:r>
+        <w:t>The Home Page Best Practices are reporting problems with Google API. I cannot resolve these problems as they are part of a 3</w:t>
+      </w:r>
+      <w:r>
+        <w:rPr>
+          <w:vertAlign w:val="superscript"/>
+        </w:rPr>
+        <w:t>rd</w:t>
+      </w:r>
+      <w:r>
+        <w:t xml:space="preserve"> party environment that we are leveraging</w:t>
       </w:r>
     </w:p>
     <w:sectPr>
@@ -5423,7 +6056,6 @@
   <w:style w:type="character" w:default="1" w:styleId="DefaultParagraphFont">
     <w:name w:val="Default Paragraph Font"/>
     <w:uiPriority w:val="1"/>
-    <w:semiHidden/>
     <w:unhideWhenUsed/>
   </w:style>
   <w:style w:type="table" w:default="1" w:styleId="TableNormal">

</xml_diff>

<commit_message>
Services done working on Receptions page
</commit_message>
<xml_diff>
--- a/TIS/non-site-files/TIS SitePlan.docx
+++ b/TIS/non-site-files/TIS SitePlan.docx
@@ -3987,36 +3987,20 @@
       <w:r>
         <w:t xml:space="preserve">Chapel: </w:t>
       </w:r>
-      <w:r>
-        <w:fldChar w:fldCharType="begin"/>
-      </w:r>
-      <w:r>
-        <w:instrText xml:space="preserve"> HYPERLINK "</w:instrText>
-      </w:r>
-      <w:r>
-        <w:instrText>https://lh4.googleusercontent.com/proxy/_Y2lkZh3Eu88qlBp5u9EFQXVB00MfjyfD5TDsMPmMlKdWHNkTtV5xAe1rl2Viq2axTrh4G0qHggD3YXO8PRgK1F1v4KdvZ1-MqTIPkzb1o2ZwIKimCdjBZc0bzBG2hH1Wizz2JSWusQ=s0-d</w:instrText>
-      </w:r>
-      <w:r>
-        <w:instrText xml:space="preserve">" </w:instrText>
-      </w:r>
-      <w:r>
-        <w:fldChar w:fldCharType="separate"/>
-      </w:r>
-      <w:r>
-        <w:rPr>
-          <w:rStyle w:val="Hyperlink"/>
-        </w:rPr>
-        <w:t>https://lh4.googleusercontent.com/proxy/_Y2lkZh3Eu88qlBp5u9EFQXVB00MfjyfD5TDsMPmMlKdWHNkTtV5xAe1rl2Viq2axTrh4G0qHggD3YXO8PRgK1F1v4KdvZ1-MqTIPkzb1o2ZwIKimCdjBZc0bzBG2hH1Wizz2JSWusQ=s0-d</w:t>
-      </w:r>
-      <w:r>
-        <w:fldChar w:fldCharType="end"/>
-      </w:r>
+      <w:hyperlink r:id="rId56" w:history="1">
+        <w:r>
+          <w:rPr>
+            <w:rStyle w:val="Hyperlink"/>
+          </w:rPr>
+          <w:t>https://lh4.googleusercontent.com/proxy/_Y2lkZh3Eu88qlBp5u9EFQXVB00MfjyfD5TDsMPmMlKdWHNkTtV5xAe1rl2Viq2axTrh4G0qHggD3YXO8PRgK1F1v4KdvZ1-MqTIPkzb1o2ZwIKimCdjBZc0bzBG2hH1Wizz2JSWusQ=s0-d</w:t>
+        </w:r>
+      </w:hyperlink>
     </w:p>
     <w:p>
       <w:r>
         <w:t xml:space="preserve">Chapel2: </w:t>
       </w:r>
-      <w:hyperlink r:id="rId56" w:history="1">
+      <w:hyperlink r:id="rId57" w:history="1">
         <w:r>
           <w:rPr>
             <w:rStyle w:val="Hyperlink"/>
@@ -4034,7 +4018,7 @@
       <w:r>
         <w:t xml:space="preserve">: </w:t>
       </w:r>
-      <w:hyperlink r:id="rId57" w:history="1">
+      <w:hyperlink r:id="rId58" w:history="1">
         <w:r>
           <w:rPr>
             <w:rStyle w:val="Hyperlink"/>
@@ -4052,24 +4036,12 @@
       <w:r>
         <w:t xml:space="preserve">: </w:t>
       </w:r>
-      <w:hyperlink r:id="rId58" w:history="1">
+      <w:hyperlink r:id="rId59" w:history="1">
         <w:r>
           <w:rPr>
             <w:rStyle w:val="Hyperlink"/>
           </w:rPr>
-          <w:t>https://junebugweddings.com/wedding-blog/wp-content/uploads/2016/08/this-couple-achieved-a-dreamy-woodland-affair-for-their-lds-wed</w:t>
-        </w:r>
-        <w:r>
-          <w:rPr>
-            <w:rStyle w:val="Hyperlink"/>
-          </w:rPr>
-          <w:t>d</w:t>
-        </w:r>
-        <w:r>
-          <w:rPr>
-            <w:rStyle w:val="Hyperlink"/>
-          </w:rPr>
-          <w:t>ing-in-denver-23-600x400.jpg</w:t>
+          <w:t>https://junebugweddings.com/wedding-blog/wp-content/uploads/2016/08/this-couple-achieved-a-dreamy-woodland-affair-for-their-lds-wedding-in-denver-23-600x400.jpg</w:t>
         </w:r>
       </w:hyperlink>
     </w:p>
@@ -4099,23 +4071,13 @@
       </w:r>
     </w:p>
     <w:p>
-      <w:proofErr w:type="gramStart"/>
-      <w:r>
-        <w:t>temples[</w:t>
-      </w:r>
-      <w:proofErr w:type="gramEnd"/>
-      <w:r>
-        <w:t>].name – Name of the temple</w:t>
-      </w:r>
-    </w:p>
-    <w:p>
-      <w:proofErr w:type="gramStart"/>
-      <w:r>
-        <w:t>temples[</w:t>
-      </w:r>
-      <w:proofErr w:type="gramEnd"/>
-      <w:r>
-        <w:t>].</w:t>
+      <w:r>
+        <w:t>temples[].name – Name of the temple</w:t>
+      </w:r>
+    </w:p>
+    <w:p>
+      <w:r>
+        <w:t>temples[].</w:t>
       </w:r>
       <w:proofErr w:type="spellStart"/>
       <w:r>
@@ -4135,13 +4097,8 @@
       </w:r>
     </w:p>
     <w:p>
-      <w:proofErr w:type="gramStart"/>
-      <w:r>
-        <w:t>temples[</w:t>
-      </w:r>
-      <w:proofErr w:type="gramEnd"/>
-      <w:r>
-        <w:t xml:space="preserve">].source – Source for information of this </w:t>
+      <w:r>
+        <w:t xml:space="preserve">temples[].source – Source for information of this </w:t>
       </w:r>
       <w:proofErr w:type="spellStart"/>
       <w:r>
@@ -4150,13 +4107,8 @@
       <w:proofErr w:type="spellEnd"/>
     </w:p>
     <w:p>
-      <w:proofErr w:type="gramStart"/>
-      <w:r>
-        <w:t>temples[</w:t>
-      </w:r>
-      <w:proofErr w:type="gramEnd"/>
-      <w:r>
-        <w:t>].</w:t>
+      <w:r>
+        <w:t>temples[].</w:t>
       </w:r>
       <w:proofErr w:type="spellStart"/>
       <w:r>
@@ -4168,13 +4120,8 @@
       </w:r>
     </w:p>
     <w:p>
-      <w:proofErr w:type="gramStart"/>
-      <w:r>
-        <w:t>temples[</w:t>
-      </w:r>
-      <w:proofErr w:type="gramEnd"/>
-      <w:r>
-        <w:t>].</w:t>
+      <w:r>
+        <w:t>temples[].</w:t>
       </w:r>
       <w:proofErr w:type="spellStart"/>
       <w:r>
@@ -4186,13 +4133,8 @@
       </w:r>
     </w:p>
     <w:p>
-      <w:proofErr w:type="gramStart"/>
-      <w:r>
-        <w:t>temples[</w:t>
-      </w:r>
-      <w:proofErr w:type="gramEnd"/>
-      <w:r>
-        <w:t>].</w:t>
+      <w:r>
+        <w:t>temples[].</w:t>
       </w:r>
       <w:proofErr w:type="spellStart"/>
       <w:r>
@@ -4204,13 +4146,8 @@
       </w:r>
     </w:p>
     <w:p>
-      <w:proofErr w:type="gramStart"/>
-      <w:r>
-        <w:t>temples[</w:t>
-      </w:r>
-      <w:proofErr w:type="gramEnd"/>
-      <w:r>
-        <w:t>].</w:t>
+      <w:r>
+        <w:t>temples[].</w:t>
       </w:r>
       <w:proofErr w:type="spellStart"/>
       <w:r>
@@ -4227,91 +4164,50 @@
       <w:proofErr w:type="spellEnd"/>
     </w:p>
     <w:p>
-      <w:proofErr w:type="gramStart"/>
-      <w:r>
-        <w:t>temples[</w:t>
-      </w:r>
-      <w:proofErr w:type="gramEnd"/>
-      <w:r>
-        <w:t>].telephone</w:t>
+      <w:r>
+        <w:t>temples[].telephone</w:t>
       </w:r>
       <w:r>
         <w:t xml:space="preserve"> – telephone number</w:t>
       </w:r>
     </w:p>
     <w:p>
-      <w:proofErr w:type="gramStart"/>
-      <w:r>
-        <w:t>temples[</w:t>
-      </w:r>
-      <w:proofErr w:type="gramEnd"/>
-      <w:r>
-        <w:t>].email – email address</w:t>
+      <w:r>
+        <w:t>temples[].email – email address</w:t>
       </w:r>
     </w:p>
     <w:p>
       <w:r>
         <w:lastRenderedPageBreak/>
-        <w:t>temples[</w:t>
-      </w:r>
-      <w:proofErr w:type="gramStart"/>
-      <w:r>
-        <w:t>].services</w:t>
-      </w:r>
-      <w:proofErr w:type="gramEnd"/>
-      <w:r>
-        <w:t>[] – List of services offered</w:t>
-      </w:r>
-    </w:p>
-    <w:p>
-      <w:r>
-        <w:t>temples[</w:t>
-      </w:r>
-      <w:proofErr w:type="gramStart"/>
-      <w:r>
-        <w:t>].history</w:t>
-      </w:r>
-      <w:proofErr w:type="gramEnd"/>
-      <w:r>
-        <w:t>[] – List of history events</w:t>
-      </w:r>
-    </w:p>
-    <w:p>
-      <w:r>
-        <w:t>temples[</w:t>
-      </w:r>
-      <w:proofErr w:type="gramStart"/>
-      <w:r>
-        <w:t>].</w:t>
+        <w:t>temples[].services[] – List of services offered</w:t>
+      </w:r>
+    </w:p>
+    <w:p>
+      <w:r>
+        <w:t>temples[].history[] – List of history events</w:t>
+      </w:r>
+    </w:p>
+    <w:p>
+      <w:r>
+        <w:t>temples[].</w:t>
       </w:r>
       <w:proofErr w:type="spellStart"/>
       <w:r>
         <w:t>templeclosureschedule</w:t>
       </w:r>
       <w:proofErr w:type="spellEnd"/>
-      <w:proofErr w:type="gramEnd"/>
       <w:r>
         <w:t>[] – List of closures</w:t>
       </w:r>
     </w:p>
     <w:p>
-      <w:proofErr w:type="gramStart"/>
-      <w:r>
-        <w:t>temples[</w:t>
-      </w:r>
-      <w:proofErr w:type="gramEnd"/>
-      <w:r>
-        <w:t>].summary – Simple note of info about the temple</w:t>
-      </w:r>
-    </w:p>
-    <w:p>
-      <w:proofErr w:type="gramStart"/>
-      <w:r>
-        <w:t>temples[</w:t>
-      </w:r>
-      <w:proofErr w:type="gramEnd"/>
-      <w:r>
-        <w:t>].</w:t>
+      <w:r>
+        <w:t>temples[].summary – Simple note of info about the temple</w:t>
+      </w:r>
+    </w:p>
+    <w:p>
+      <w:r>
+        <w:t>temples[].</w:t>
       </w:r>
       <w:proofErr w:type="spellStart"/>
       <w:r>
@@ -4334,13 +4230,8 @@
       </w:r>
     </w:p>
     <w:p>
-      <w:proofErr w:type="gramStart"/>
-      <w:r>
-        <w:t>temples[</w:t>
-      </w:r>
-      <w:proofErr w:type="gramEnd"/>
-      <w:r>
-        <w:t>].</w:t>
+      <w:r>
+        <w:t>temples[].</w:t>
       </w:r>
       <w:proofErr w:type="spellStart"/>
       <w:r>
@@ -4358,13 +4249,8 @@
       </w:r>
     </w:p>
     <w:p>
-      <w:proofErr w:type="gramStart"/>
-      <w:r>
-        <w:t>temples[</w:t>
-      </w:r>
-      <w:proofErr w:type="gramEnd"/>
-      <w:r>
-        <w:t>].</w:t>
+      <w:r>
+        <w:t>temples[].</w:t>
       </w:r>
       <w:proofErr w:type="spellStart"/>
       <w:r>
@@ -4379,13 +4265,8 @@
       </w:r>
     </w:p>
     <w:p>
-      <w:proofErr w:type="gramStart"/>
-      <w:r>
-        <w:t>temples[</w:t>
-      </w:r>
-      <w:proofErr w:type="gramEnd"/>
-      <w:r>
-        <w:t>].</w:t>
+      <w:r>
+        <w:t>temples[].</w:t>
       </w:r>
       <w:proofErr w:type="spellStart"/>
       <w:r>
@@ -4400,13 +4281,8 @@
       </w:r>
     </w:p>
     <w:p>
-      <w:proofErr w:type="gramStart"/>
-      <w:r>
-        <w:t>temples[</w:t>
-      </w:r>
-      <w:proofErr w:type="gramEnd"/>
-      <w:r>
-        <w:t>].</w:t>
+      <w:r>
+        <w:t>temples[].</w:t>
       </w:r>
       <w:proofErr w:type="spellStart"/>
       <w:r>
@@ -4438,13 +4314,8 @@
       </w:r>
     </w:p>
     <w:p>
-      <w:proofErr w:type="gramStart"/>
-      <w:r>
-        <w:t>temples[</w:t>
-      </w:r>
-      <w:proofErr w:type="gramEnd"/>
-      <w:r>
-        <w:t>].</w:t>
+      <w:r>
+        <w:t>temples[].</w:t>
       </w:r>
       <w:proofErr w:type="spellStart"/>
       <w:r>
@@ -4461,19 +4332,11 @@
     <w:p/>
     <w:p>
       <w:r>
-        <w:t>temples[</w:t>
-      </w:r>
-      <w:proofErr w:type="gramStart"/>
-      <w:r>
-        <w:t>].</w:t>
+        <w:t>temples[].</w:t>
       </w:r>
       <w:proofErr w:type="spellStart"/>
       <w:r>
-        <w:t>images</w:t>
-      </w:r>
-      <w:proofErr w:type="gramEnd"/>
-      <w:r>
-        <w:t>.activities</w:t>
+        <w:t>images.activities</w:t>
       </w:r>
       <w:proofErr w:type="spellEnd"/>
       <w:r>
@@ -4482,19 +4345,11 @@
     </w:p>
     <w:p>
       <w:r>
-        <w:t>temples[</w:t>
-      </w:r>
-      <w:proofErr w:type="gramStart"/>
-      <w:r>
-        <w:t>].</w:t>
+        <w:t>temples[].</w:t>
       </w:r>
       <w:proofErr w:type="spellStart"/>
       <w:r>
-        <w:t>images</w:t>
-      </w:r>
-      <w:proofErr w:type="gramEnd"/>
-      <w:r>
-        <w:t>.temple</w:t>
+        <w:t>images.temple</w:t>
       </w:r>
       <w:proofErr w:type="spellEnd"/>
       <w:r>
@@ -4509,13 +4364,8 @@
           <w:numId w:val="4"/>
         </w:numPr>
       </w:pPr>
-      <w:proofErr w:type="gramStart"/>
-      <w:r>
-        <w:t>.filename</w:t>
-      </w:r>
-      <w:proofErr w:type="gramEnd"/>
-      <w:r>
-        <w:t xml:space="preserve"> – base filename without extension. Assume .jpg in </w:t>
+      <w:r>
+        <w:t xml:space="preserve">.filename – base filename without extension. Assume .jpg in </w:t>
       </w:r>
       <w:proofErr w:type="spellStart"/>
       <w:r>
@@ -4534,7 +4384,6 @@
           <w:numId w:val="4"/>
         </w:numPr>
       </w:pPr>
-      <w:proofErr w:type="gramStart"/>
       <w:r>
         <w:rPr>
           <w:rFonts w:ascii="Times New Roman" w:eastAsia="Times New Roman" w:hAnsi="Times New Roman" w:cs="Times New Roman"/>
@@ -4544,11 +4393,7 @@
         <w:t>.</w:t>
       </w:r>
       <w:r>
-        <w:t>desc</w:t>
-      </w:r>
-      <w:proofErr w:type="gramEnd"/>
-      <w:r>
-        <w:t xml:space="preserve"> – description to be used for ALT and TITLE</w:t>
+        <w:t>desc – description to be used for ALT and TITLE</w:t>
       </w:r>
     </w:p>
     <w:p>
@@ -4559,13 +4404,8 @@
           <w:numId w:val="4"/>
         </w:numPr>
       </w:pPr>
-      <w:proofErr w:type="gramStart"/>
-      <w:r>
-        <w:t>.source</w:t>
-      </w:r>
-      <w:proofErr w:type="gramEnd"/>
-      <w:r>
-        <w:t xml:space="preserve"> – source of the image</w:t>
+      <w:r>
+        <w:t>.source – source of the image</w:t>
       </w:r>
     </w:p>
     <w:p>
@@ -4577,16 +4417,11 @@
       </w:r>
     </w:p>
     <w:p>
-      <w:proofErr w:type="gramStart"/>
       <w:r>
         <w:t>t</w:t>
       </w:r>
       <w:r>
-        <w:t>emples[</w:t>
-      </w:r>
-      <w:proofErr w:type="gramEnd"/>
-      <w:r>
-        <w:t>].p</w:t>
+        <w:t>emples[].p</w:t>
       </w:r>
       <w:r>
         <w:t>roperty-</w:t>
@@ -4607,13 +4442,8 @@
       </w:r>
     </w:p>
     <w:p>
-      <w:proofErr w:type="gramStart"/>
-      <w:r>
-        <w:t>temples[</w:t>
-      </w:r>
-      <w:proofErr w:type="gramEnd"/>
-      <w:r>
-        <w:t>].property-</w:t>
+      <w:r>
+        <w:t>temples[].property-</w:t>
       </w:r>
       <w:proofErr w:type="spellStart"/>
       <w:r>
@@ -4634,13 +4464,8 @@
       </w:r>
     </w:p>
     <w:p>
-      <w:proofErr w:type="gramStart"/>
-      <w:r>
-        <w:t>temples[</w:t>
-      </w:r>
-      <w:proofErr w:type="gramEnd"/>
-      <w:r>
-        <w:t>].property-</w:t>
+      <w:r>
+        <w:t>temples[].property-</w:t>
       </w:r>
       <w:proofErr w:type="spellStart"/>
       <w:r>
@@ -4655,13 +4480,8 @@
       </w:r>
     </w:p>
     <w:p>
-      <w:proofErr w:type="gramStart"/>
-      <w:r>
-        <w:t>temples[</w:t>
-      </w:r>
-      <w:proofErr w:type="gramEnd"/>
-      <w:r>
-        <w:t>].property-</w:t>
+      <w:r>
+        <w:t>temples[].property-</w:t>
       </w:r>
       <w:proofErr w:type="spellStart"/>
       <w:r>
@@ -4674,15 +4494,7 @@
     </w:p>
     <w:p>
       <w:r>
-        <w:t>temples[</w:t>
-      </w:r>
-      <w:proofErr w:type="gramStart"/>
-      <w:r>
-        <w:t>].property</w:t>
-      </w:r>
-      <w:proofErr w:type="gramEnd"/>
-      <w:r>
-        <w:t>-</w:t>
+        <w:t>temples[].property-</w:t>
       </w:r>
       <w:proofErr w:type="spellStart"/>
       <w:r>
@@ -4701,15 +4513,7 @@
     </w:p>
     <w:p>
       <w:r>
-        <w:t>temples[</w:t>
-      </w:r>
-      <w:proofErr w:type="gramStart"/>
-      <w:r>
-        <w:t>].property</w:t>
-      </w:r>
-      <w:proofErr w:type="gramEnd"/>
-      <w:r>
-        <w:t>-</w:t>
+        <w:t>temples[].property-</w:t>
       </w:r>
       <w:proofErr w:type="spellStart"/>
       <w:r>
@@ -4722,15 +4526,7 @@
     </w:p>
     <w:p>
       <w:r>
-        <w:t>temples[</w:t>
-      </w:r>
-      <w:proofErr w:type="gramStart"/>
-      <w:r>
-        <w:t>].property</w:t>
-      </w:r>
-      <w:proofErr w:type="gramEnd"/>
-      <w:r>
-        <w:t>-</w:t>
+        <w:t>temples[].property-</w:t>
       </w:r>
       <w:proofErr w:type="spellStart"/>
       <w:r>
@@ -4743,15 +4539,7 @@
     </w:p>
     <w:p>
       <w:r>
-        <w:t>temples[</w:t>
-      </w:r>
-      <w:proofErr w:type="gramStart"/>
-      <w:r>
-        <w:t>].property</w:t>
-      </w:r>
-      <w:proofErr w:type="gramEnd"/>
-      <w:r>
-        <w:t>-</w:t>
+        <w:t>temples[].property-</w:t>
       </w:r>
       <w:proofErr w:type="spellStart"/>
       <w:r>
@@ -4759,23 +4547,12 @@
       </w:r>
       <w:proofErr w:type="spellEnd"/>
       <w:r>
-        <w:t>[].</w:t>
-      </w:r>
-      <w:r>
-        <w:t>desc</w:t>
-      </w:r>
-    </w:p>
-    <w:p>
-      <w:r>
-        <w:t>temples[</w:t>
-      </w:r>
-      <w:proofErr w:type="gramStart"/>
-      <w:r>
-        <w:t>].property</w:t>
-      </w:r>
-      <w:proofErr w:type="gramEnd"/>
-      <w:r>
-        <w:t>-</w:t>
+        <w:t>[].desc</w:t>
+      </w:r>
+    </w:p>
+    <w:p>
+      <w:r>
+        <w:t>temples[].property-</w:t>
       </w:r>
       <w:proofErr w:type="spellStart"/>
       <w:r>
@@ -4788,15 +4565,7 @@
     </w:p>
     <w:p>
       <w:r>
-        <w:t>temples[</w:t>
-      </w:r>
-      <w:proofErr w:type="gramStart"/>
-      <w:r>
-        <w:t>].property</w:t>
-      </w:r>
-      <w:proofErr w:type="gramEnd"/>
-      <w:r>
-        <w:t>-</w:t>
+        <w:t>temples[].property-</w:t>
       </w:r>
       <w:proofErr w:type="spellStart"/>
       <w:r>
@@ -4809,15 +4578,7 @@
     </w:p>
     <w:p>
       <w:r>
-        <w:t>temples[</w:t>
-      </w:r>
-      <w:proofErr w:type="gramStart"/>
-      <w:r>
-        <w:t>].property</w:t>
-      </w:r>
-      <w:proofErr w:type="gramEnd"/>
-      <w:r>
-        <w:t>-</w:t>
+        <w:t>temples[].property-</w:t>
       </w:r>
       <w:proofErr w:type="spellStart"/>
       <w:r>
@@ -4825,23 +4586,12 @@
       </w:r>
       <w:proofErr w:type="spellEnd"/>
       <w:r>
-        <w:t>[].</w:t>
-      </w:r>
-      <w:r>
-        <w:t>desc</w:t>
-      </w:r>
-    </w:p>
-    <w:p>
-      <w:r>
-        <w:t>temples[</w:t>
-      </w:r>
-      <w:proofErr w:type="gramStart"/>
-      <w:r>
-        <w:t>].property</w:t>
-      </w:r>
-      <w:proofErr w:type="gramEnd"/>
-      <w:r>
-        <w:t>-</w:t>
+        <w:t>[].desc</w:t>
+      </w:r>
+    </w:p>
+    <w:p>
+      <w:r>
+        <w:t>temples[].property-</w:t>
       </w:r>
       <w:proofErr w:type="spellStart"/>
       <w:r>
@@ -4854,22 +4604,11 @@
     </w:p>
     <w:p>
       <w:r>
-        <w:t>temples[</w:t>
-      </w:r>
-      <w:proofErr w:type="gramStart"/>
-      <w:r>
-        <w:t>].property</w:t>
-      </w:r>
-      <w:proofErr w:type="gramEnd"/>
-      <w:r>
-        <w:t>-</w:t>
+        <w:t>temples[].property-</w:t>
       </w:r>
       <w:proofErr w:type="spellStart"/>
       <w:r>
-        <w:t>info.images.</w:t>
-      </w:r>
-      <w:r>
-        <w:t>kitchen</w:t>
+        <w:t>info.images.kitchen</w:t>
       </w:r>
       <w:proofErr w:type="spellEnd"/>
       <w:r>
@@ -4878,22 +4617,11 @@
     </w:p>
     <w:p>
       <w:r>
-        <w:t>temples[</w:t>
-      </w:r>
-      <w:proofErr w:type="gramStart"/>
-      <w:r>
-        <w:t>].property</w:t>
-      </w:r>
-      <w:proofErr w:type="gramEnd"/>
-      <w:r>
-        <w:t>-</w:t>
+        <w:t>temples[].property-</w:t>
       </w:r>
       <w:proofErr w:type="spellStart"/>
       <w:r>
-        <w:t>info.images.</w:t>
-      </w:r>
-      <w:r>
-        <w:t>kitchen</w:t>
+        <w:t>info.images.kitchen</w:t>
       </w:r>
       <w:proofErr w:type="spellEnd"/>
       <w:r>
@@ -4902,22 +4630,11 @@
     </w:p>
     <w:p>
       <w:r>
-        <w:t>temples[</w:t>
-      </w:r>
-      <w:proofErr w:type="gramStart"/>
-      <w:r>
-        <w:t>].property</w:t>
-      </w:r>
-      <w:proofErr w:type="gramEnd"/>
-      <w:r>
-        <w:t>-</w:t>
+        <w:t>temples[].property-</w:t>
       </w:r>
       <w:proofErr w:type="spellStart"/>
       <w:r>
-        <w:t>info.images.</w:t>
-      </w:r>
-      <w:r>
-        <w:t>kitchen</w:t>
+        <w:t>info.images.kitchen</w:t>
       </w:r>
       <w:proofErr w:type="spellEnd"/>
       <w:r>
@@ -4926,104 +4643,108 @@
     </w:p>
     <w:p>
       <w:proofErr w:type="spellStart"/>
-      <w:proofErr w:type="gramStart"/>
-      <w:r>
-        <w:t>receptioninfo.summary</w:t>
+      <w:r>
+        <w:t>receptioninfo.</w:t>
+      </w:r>
+      <w:r>
+        <w:t>re</w:t>
+      </w:r>
+      <w:r>
+        <w:t>ception</w:t>
+      </w:r>
+      <w:r>
+        <w:t>link</w:t>
       </w:r>
       <w:proofErr w:type="spellEnd"/>
-      <w:proofErr w:type="gramEnd"/>
-      <w:r>
-        <w:t xml:space="preserve">[] </w:t>
-      </w:r>
-      <w:r>
-        <w:t>– L</w:t>
-      </w:r>
-      <w:r>
-        <w:t xml:space="preserve">ist of reception </w:t>
-      </w:r>
-      <w:r>
-        <w:t>services and amenities</w:t>
+      <w:r>
+        <w:t xml:space="preserve"> – L</w:t>
+      </w:r>
+      <w:r>
+        <w:t>ink to the re</w:t>
+      </w:r>
+      <w:r>
+        <w:t>ceptions page</w:t>
       </w:r>
     </w:p>
     <w:p>
       <w:proofErr w:type="spellStart"/>
-      <w:proofErr w:type="gramStart"/>
-      <w:r>
-        <w:t>receptioninfo.catering</w:t>
+      <w:r>
+        <w:t>receptioninfo.</w:t>
+      </w:r>
+      <w:r>
+        <w:t>cateringlink</w:t>
       </w:r>
       <w:proofErr w:type="spellEnd"/>
-      <w:proofErr w:type="gramEnd"/>
-      <w:r>
-        <w:t>[] – List of catering services</w:t>
-      </w:r>
-    </w:p>
-    <w:p>
-      <w:proofErr w:type="spellStart"/>
-      <w:proofErr w:type="gramStart"/>
-      <w:r>
-        <w:t>receptioninfo.</w:t>
-      </w:r>
-      <w:r>
-        <w:t>imagepath</w:t>
-      </w:r>
-      <w:proofErr w:type="spellEnd"/>
-      <w:proofErr w:type="gramEnd"/>
-      <w:r>
-        <w:t xml:space="preserve"> – image path for reception images</w:t>
-      </w:r>
-    </w:p>
-    <w:p>
-      <w:proofErr w:type="spellStart"/>
-      <w:proofErr w:type="gramStart"/>
-      <w:r>
-        <w:t>receptioninfo.images</w:t>
-      </w:r>
-      <w:proofErr w:type="spellEnd"/>
-      <w:proofErr w:type="gramEnd"/>
-      <w:r>
-        <w:t>[].filename – Filename of image</w:t>
-      </w:r>
-    </w:p>
-    <w:p>
-      <w:proofErr w:type="spellStart"/>
-      <w:r>
-        <w:t>receptioninfo.images</w:t>
-      </w:r>
-      <w:proofErr w:type="spellEnd"/>
-      <w:r>
-        <w:t>[].</w:t>
-      </w:r>
-      <w:r>
-        <w:t>desc</w:t>
-      </w:r>
-      <w:r>
-        <w:t xml:space="preserve"> –</w:t>
-      </w:r>
-      <w:r>
-        <w:t xml:space="preserve"> description of the image</w:t>
+      <w:r>
+        <w:t xml:space="preserve"> – </w:t>
+      </w:r>
+      <w:r>
+        <w:t>Link to the catering page</w:t>
       </w:r>
       <w:bookmarkStart w:id="0" w:name="_GoBack"/>
       <w:bookmarkEnd w:id="0"/>
     </w:p>
     <w:p>
       <w:proofErr w:type="spellStart"/>
-      <w:proofErr w:type="gramStart"/>
+      <w:r>
+        <w:t>receptioninfo.summary</w:t>
+      </w:r>
+      <w:proofErr w:type="spellEnd"/>
+      <w:r>
+        <w:t>[] – List of reception services and amenities</w:t>
+      </w:r>
+    </w:p>
+    <w:p>
+      <w:proofErr w:type="spellStart"/>
+      <w:r>
+        <w:t>receptioninfo.catering</w:t>
+      </w:r>
+      <w:proofErr w:type="spellEnd"/>
+      <w:r>
+        <w:t>[] – List of catering services</w:t>
+      </w:r>
+    </w:p>
+    <w:p>
+      <w:proofErr w:type="spellStart"/>
+      <w:r>
+        <w:t>receptioninfo.</w:t>
+      </w:r>
+      <w:r>
+        <w:t>imagepath</w:t>
+      </w:r>
+      <w:proofErr w:type="spellEnd"/>
+      <w:r>
+        <w:t xml:space="preserve"> – image path for reception images</w:t>
+      </w:r>
+    </w:p>
+    <w:p>
+      <w:proofErr w:type="spellStart"/>
       <w:r>
         <w:t>receptioninfo.images</w:t>
       </w:r>
       <w:proofErr w:type="spellEnd"/>
-      <w:proofErr w:type="gramEnd"/>
-      <w:r>
-        <w:t>[].</w:t>
-      </w:r>
-      <w:r>
-        <w:t>source</w:t>
-      </w:r>
-      <w:r>
-        <w:t xml:space="preserve"> –</w:t>
-      </w:r>
-      <w:r>
-        <w:t xml:space="preserve"> source of the image file</w:t>
+      <w:r>
+        <w:t>[].filename – Filename of image</w:t>
+      </w:r>
+    </w:p>
+    <w:p>
+      <w:proofErr w:type="spellStart"/>
+      <w:r>
+        <w:t>receptioninfo.images</w:t>
+      </w:r>
+      <w:proofErr w:type="spellEnd"/>
+      <w:r>
+        <w:t>[].desc – description of the image</w:t>
+      </w:r>
+    </w:p>
+    <w:p>
+      <w:proofErr w:type="spellStart"/>
+      <w:r>
+        <w:t>receptioninfo.images</w:t>
+      </w:r>
+      <w:proofErr w:type="spellEnd"/>
+      <w:r>
+        <w:t>[].source – source of the image file</w:t>
       </w:r>
     </w:p>
     <w:p>
@@ -6056,6 +5777,7 @@
   <w:style w:type="character" w:default="1" w:styleId="DefaultParagraphFont">
     <w:name w:val="Default Paragraph Font"/>
     <w:uiPriority w:val="1"/>
+    <w:semiHidden/>
     <w:unhideWhenUsed/>
   </w:style>
   <w:style w:type="table" w:default="1" w:styleId="TableNormal">

</xml_diff>